<commit_message>
Added new datasources, GUI, and error handling.
</commit_message>
<xml_diff>
--- a/model/tests/Application Test Template Nepac.docx
+++ b/model/tests/Application Test Template Nepac.docx
@@ -109,23 +109,13 @@
         </w:rPr>
         <w:t xml:space="preserve"> </w:t>
       </w:r>
-      <w:proofErr w:type="gramStart"/>
-      <w:r>
-        <w:rPr>
-          <w:rFonts w:asciiTheme="minorHAnsi" w:hAnsiTheme="minorHAnsi" w:cs="Courier New"/>
-          <w:sz w:val="18"/>
-          <w:szCs w:val="18"/>
-        </w:rPr>
-        <w:t>git</w:t>
-      </w:r>
-      <w:proofErr w:type="gramEnd"/>
-      <w:r>
-        <w:rPr>
-          <w:rFonts w:asciiTheme="minorHAnsi" w:hAnsiTheme="minorHAnsi" w:cs="Courier New"/>
-          <w:sz w:val="18"/>
-          <w:szCs w:val="18"/>
-        </w:rPr>
-        <w:t xml:space="preserve"> clone the core and nepac repositories</w:t>
+      <w:r>
+        <w:rPr>
+          <w:rFonts w:ascii="Courier New" w:hAnsi="Courier New" w:cs="Courier New"/>
+          <w:sz w:val="18"/>
+          <w:szCs w:val="18"/>
+        </w:rPr>
+        <w:t>ssh ilab1xx</w:t>
       </w:r>
     </w:p>
     <w:p>
@@ -135,22 +125,35 @@
           <w:ilvl w:val="1"/>
           <w:numId w:val="2"/>
         </w:numPr>
-      </w:pPr>
-      <w:r>
-        <w:rPr>
-          <w:rFonts w:ascii="Courier New" w:hAnsi="Courier New" w:cs="Courier New"/>
+        <w:rPr>
+          <w:rFonts w:asciiTheme="minorHAnsi" w:hAnsiTheme="minorHAnsi"/>
+        </w:rPr>
+      </w:pPr>
+      <w:r>
+        <w:rPr>
+          <w:rFonts w:asciiTheme="minorHAnsi" w:hAnsiTheme="minorHAnsi" w:cs="Courier New"/>
           <w:sz w:val="18"/>
           <w:szCs w:val="18"/>
         </w:rPr>
         <w:t xml:space="preserve"> </w:t>
       </w:r>
-      <w:r>
-        <w:rPr>
-          <w:rFonts w:ascii="Courier New" w:hAnsi="Courier New" w:cs="Courier New"/>
-          <w:sz w:val="18"/>
-          <w:szCs w:val="18"/>
-        </w:rPr>
-        <w:t>ssh dsg1xx</w:t>
+      <w:proofErr w:type="gramStart"/>
+      <w:r>
+        <w:rPr>
+          <w:rFonts w:asciiTheme="minorHAnsi" w:hAnsiTheme="minorHAnsi" w:cs="Courier New"/>
+          <w:sz w:val="18"/>
+          <w:szCs w:val="18"/>
+        </w:rPr>
+        <w:t>git</w:t>
+      </w:r>
+      <w:proofErr w:type="gramEnd"/>
+      <w:r>
+        <w:rPr>
+          <w:rFonts w:asciiTheme="minorHAnsi" w:hAnsiTheme="minorHAnsi" w:cs="Courier New"/>
+          <w:sz w:val="18"/>
+          <w:szCs w:val="18"/>
+        </w:rPr>
+        <w:t xml:space="preserve"> clone the core and nepac repositories</w:t>
       </w:r>
     </w:p>
     <w:p>
@@ -167,7 +170,24 @@
           <w:sz w:val="18"/>
           <w:szCs w:val="18"/>
         </w:rPr>
-        <w:t xml:space="preserve"> </w:t>
+        <w:t xml:space="preserve"> cd nepac/model/datasets</w:t>
+      </w:r>
+    </w:p>
+    <w:p>
+      <w:pPr>
+        <w:pStyle w:val="BodyA"/>
+        <w:numPr>
+          <w:ilvl w:val="2"/>
+          <w:numId w:val="2"/>
+        </w:numPr>
+      </w:pPr>
+      <w:r>
+        <w:rPr>
+          <w:rFonts w:ascii="Courier New" w:hAnsi="Courier New" w:cs="Courier New"/>
+          <w:sz w:val="18"/>
+          <w:szCs w:val="18"/>
+        </w:rPr>
+        <w:t xml:space="preserve"> tar -</w:t>
       </w:r>
       <w:proofErr w:type="spellStart"/>
       <w:r>
@@ -176,7 +196,23 @@
           <w:sz w:val="18"/>
           <w:szCs w:val="18"/>
         </w:rPr>
-        <w:t>mkdir</w:t>
+        <w:t>x</w:t>
+      </w:r>
+      <w:r>
+        <w:rPr>
+          <w:rFonts w:ascii="Courier New" w:hAnsi="Courier New" w:cs="Courier New"/>
+          <w:sz w:val="18"/>
+          <w:szCs w:val="18"/>
+        </w:rPr>
+        <w:t>vz</w:t>
+      </w:r>
+      <w:r>
+        <w:rPr>
+          <w:rFonts w:ascii="Courier New" w:hAnsi="Courier New" w:cs="Courier New"/>
+          <w:sz w:val="18"/>
+          <w:szCs w:val="18"/>
+        </w:rPr>
+        <w:t>f</w:t>
       </w:r>
       <w:proofErr w:type="spellEnd"/>
       <w:r>
@@ -185,25 +221,7 @@
           <w:sz w:val="18"/>
           <w:szCs w:val="18"/>
         </w:rPr>
-        <w:t xml:space="preserve"> (</w:t>
-      </w:r>
-      <w:r>
-        <w:rPr>
-          <w:rFonts w:ascii="Courier New" w:hAnsi="Courier New" w:cs="Courier New"/>
-          <w:i/>
-          <w:iCs/>
-          <w:sz w:val="18"/>
-          <w:szCs w:val="18"/>
-        </w:rPr>
-        <w:t>and/or cd</w:t>
-      </w:r>
-      <w:r>
-        <w:rPr>
-          <w:rFonts w:ascii="Courier New" w:hAnsi="Courier New" w:cs="Courier New"/>
-          <w:sz w:val="18"/>
-          <w:szCs w:val="18"/>
-        </w:rPr>
-        <w:t>) path/to/</w:t>
+        <w:t xml:space="preserve"> /</w:t>
       </w:r>
       <w:proofErr w:type="spellStart"/>
       <w:r>
@@ -212,9 +230,52 @@
           <w:sz w:val="18"/>
           <w:szCs w:val="18"/>
         </w:rPr>
-        <w:t>desired_directory</w:t>
+        <w:t>att</w:t>
       </w:r>
       <w:proofErr w:type="spellEnd"/>
+      <w:r>
+        <w:rPr>
+          <w:rFonts w:ascii="Courier New" w:hAnsi="Courier New" w:cs="Courier New"/>
+          <w:sz w:val="18"/>
+          <w:szCs w:val="18"/>
+        </w:rPr>
+        <w:t>/</w:t>
+      </w:r>
+      <w:proofErr w:type="spellStart"/>
+      <w:r>
+        <w:rPr>
+          <w:rFonts w:ascii="Courier New" w:hAnsi="Courier New" w:cs="Courier New"/>
+          <w:sz w:val="18"/>
+          <w:szCs w:val="18"/>
+        </w:rPr>
+        <w:t>nobackup</w:t>
+      </w:r>
+      <w:proofErr w:type="spellEnd"/>
+      <w:r>
+        <w:rPr>
+          <w:rFonts w:ascii="Courier New" w:hAnsi="Courier New" w:cs="Courier New"/>
+          <w:sz w:val="18"/>
+          <w:szCs w:val="18"/>
+        </w:rPr>
+        <w:t>/cssprad1/nepac_datasets.tar.gz</w:t>
+      </w:r>
+    </w:p>
+    <w:p>
+      <w:pPr>
+        <w:pStyle w:val="BodyA"/>
+        <w:numPr>
+          <w:ilvl w:val="2"/>
+          <w:numId w:val="2"/>
+        </w:numPr>
+      </w:pPr>
+      <w:r>
+        <w:rPr>
+          <w:rFonts w:ascii="Courier New" w:hAnsi="Courier New" w:cs="Courier New"/>
+          <w:sz w:val="18"/>
+          <w:szCs w:val="18"/>
+        </w:rPr>
+        <w:t xml:space="preserve"> cd ../../</w:t>
+      </w:r>
     </w:p>
     <w:p>
       <w:pPr>
@@ -239,15 +300,7 @@
           <w:sz w:val="18"/>
           <w:szCs w:val="18"/>
         </w:rPr>
-        <w:t>m</w:t>
-      </w:r>
-      <w:r>
-        <w:rPr>
-          <w:rFonts w:ascii="Courier New" w:hAnsi="Courier New" w:cs="Courier New"/>
-          <w:sz w:val="18"/>
-          <w:szCs w:val="18"/>
-        </w:rPr>
-        <w:t>kdir</w:t>
+        <w:t>mkdir</w:t>
       </w:r>
       <w:proofErr w:type="spellEnd"/>
       <w:r>
@@ -256,7 +309,25 @@
           <w:sz w:val="18"/>
           <w:szCs w:val="18"/>
         </w:rPr>
-        <w:t xml:space="preserve"> (and/or cd) path/to/</w:t>
+        <w:t xml:space="preserve"> (</w:t>
+      </w:r>
+      <w:r>
+        <w:rPr>
+          <w:rFonts w:ascii="Courier New" w:hAnsi="Courier New" w:cs="Courier New"/>
+          <w:i/>
+          <w:iCs/>
+          <w:sz w:val="18"/>
+          <w:szCs w:val="18"/>
+        </w:rPr>
+        <w:t>and/or cd</w:t>
+      </w:r>
+      <w:r>
+        <w:rPr>
+          <w:rFonts w:ascii="Courier New" w:hAnsi="Courier New" w:cs="Courier New"/>
+          <w:sz w:val="18"/>
+          <w:szCs w:val="18"/>
+        </w:rPr>
+        <w:t>) path/to/</w:t>
       </w:r>
       <w:proofErr w:type="spellStart"/>
       <w:r>
@@ -266,24 +337,6 @@
           <w:szCs w:val="18"/>
         </w:rPr>
         <w:t>desired_directory</w:t>
-      </w:r>
-      <w:proofErr w:type="spellEnd"/>
-      <w:r>
-        <w:rPr>
-          <w:rFonts w:ascii="Courier New" w:hAnsi="Courier New" w:cs="Courier New"/>
-          <w:sz w:val="18"/>
-          <w:szCs w:val="18"/>
-        </w:rPr>
-        <w:t>/</w:t>
-      </w:r>
-      <w:proofErr w:type="spellStart"/>
-      <w:r>
-        <w:rPr>
-          <w:rFonts w:ascii="Courier New" w:hAnsi="Courier New" w:cs="Courier New"/>
-          <w:sz w:val="18"/>
-          <w:szCs w:val="18"/>
-        </w:rPr>
-        <w:t>output_directory</w:t>
       </w:r>
       <w:proofErr w:type="spellEnd"/>
     </w:p>
@@ -303,22 +356,6 @@
         </w:rPr>
         <w:t xml:space="preserve"> </w:t>
       </w:r>
-      <w:r>
-        <w:rPr>
-          <w:rFonts w:ascii="Courier New" w:hAnsi="Courier New" w:cs="Courier New"/>
-          <w:sz w:val="18"/>
-          <w:szCs w:val="18"/>
-        </w:rPr>
-        <w:t>s</w:t>
-      </w:r>
-      <w:r>
-        <w:rPr>
-          <w:rFonts w:ascii="Courier New" w:hAnsi="Courier New" w:cs="Courier New"/>
-          <w:sz w:val="18"/>
-          <w:szCs w:val="18"/>
-        </w:rPr>
-        <w:t>ingularity shell -B /</w:t>
-      </w:r>
       <w:proofErr w:type="spellStart"/>
       <w:r>
         <w:rPr>
@@ -326,7 +363,15 @@
           <w:sz w:val="18"/>
           <w:szCs w:val="18"/>
         </w:rPr>
-        <w:t>att</w:t>
+        <w:t>m</w:t>
+      </w:r>
+      <w:r>
+        <w:rPr>
+          <w:rFonts w:ascii="Courier New" w:hAnsi="Courier New" w:cs="Courier New"/>
+          <w:sz w:val="18"/>
+          <w:szCs w:val="18"/>
+        </w:rPr>
+        <w:t>kdir</w:t>
       </w:r>
       <w:proofErr w:type="spellEnd"/>
       <w:r>
@@ -335,7 +380,7 @@
           <w:sz w:val="18"/>
           <w:szCs w:val="18"/>
         </w:rPr>
-        <w:t xml:space="preserve"> /</w:t>
+        <w:t xml:space="preserve"> (and/or cd) path/to/</w:t>
       </w:r>
       <w:proofErr w:type="spellStart"/>
       <w:r>
@@ -344,7 +389,7 @@
           <w:sz w:val="18"/>
           <w:szCs w:val="18"/>
         </w:rPr>
-        <w:t>att</w:t>
+        <w:t>desired_directory</w:t>
       </w:r>
       <w:proofErr w:type="spellEnd"/>
       <w:r>
@@ -362,35 +407,9 @@
           <w:sz w:val="18"/>
           <w:szCs w:val="18"/>
         </w:rPr>
-        <w:t>nobackup</w:t>
+        <w:t>output_directory</w:t>
       </w:r>
       <w:proofErr w:type="spellEnd"/>
-      <w:r>
-        <w:rPr>
-          <w:rFonts w:ascii="Courier New" w:hAnsi="Courier New" w:cs="Courier New"/>
-          <w:sz w:val="18"/>
-          <w:szCs w:val="18"/>
-        </w:rPr>
-        <w:t>/</w:t>
-      </w:r>
-      <w:proofErr w:type="spellStart"/>
-      <w:r>
-        <w:rPr>
-          <w:rFonts w:ascii="Courier New" w:hAnsi="Courier New" w:cs="Courier New"/>
-          <w:sz w:val="18"/>
-          <w:szCs w:val="18"/>
-        </w:rPr>
-        <w:t>iluser</w:t>
-      </w:r>
-      <w:proofErr w:type="spellEnd"/>
-      <w:r>
-        <w:rPr>
-          <w:rFonts w:ascii="Courier New" w:hAnsi="Courier New" w:cs="Courier New"/>
-          <w:sz w:val="18"/>
-          <w:szCs w:val="18"/>
-        </w:rPr>
-        <w:t>/containers/ilab-nepac-2.0.0.sif</w:t>
-      </w:r>
     </w:p>
     <w:p>
       <w:pPr>
@@ -414,7 +433,15 @@
           <w:sz w:val="18"/>
           <w:szCs w:val="18"/>
         </w:rPr>
-        <w:t>export PYTHONPATH=`</w:t>
+        <w:t>s</w:t>
+      </w:r>
+      <w:r>
+        <w:rPr>
+          <w:rFonts w:ascii="Courier New" w:hAnsi="Courier New" w:cs="Courier New"/>
+          <w:sz w:val="18"/>
+          <w:szCs w:val="18"/>
+        </w:rPr>
+        <w:t>ingularity shell -B /</w:t>
       </w:r>
       <w:proofErr w:type="spellStart"/>
       <w:r>
@@ -423,27 +450,25 @@
           <w:sz w:val="18"/>
           <w:szCs w:val="18"/>
         </w:rPr>
-        <w:t>pwd</w:t>
+        <w:t>att</w:t>
       </w:r>
       <w:proofErr w:type="spellEnd"/>
-      <w:proofErr w:type="gramStart"/>
-      <w:r>
-        <w:rPr>
-          <w:rFonts w:ascii="Courier New" w:hAnsi="Courier New" w:cs="Courier New"/>
-          <w:sz w:val="18"/>
-          <w:szCs w:val="18"/>
-        </w:rPr>
-        <w:t>`:`</w:t>
+      <w:r>
+        <w:rPr>
+          <w:rFonts w:ascii="Courier New" w:hAnsi="Courier New" w:cs="Courier New"/>
+          <w:sz w:val="18"/>
+          <w:szCs w:val="18"/>
+        </w:rPr>
+        <w:t xml:space="preserve"> /</w:t>
       </w:r>
       <w:proofErr w:type="spellStart"/>
-      <w:proofErr w:type="gramEnd"/>
-      <w:r>
-        <w:rPr>
-          <w:rFonts w:ascii="Courier New" w:hAnsi="Courier New" w:cs="Courier New"/>
-          <w:sz w:val="18"/>
-          <w:szCs w:val="18"/>
-        </w:rPr>
-        <w:t>pwd</w:t>
+      <w:r>
+        <w:rPr>
+          <w:rFonts w:ascii="Courier New" w:hAnsi="Courier New" w:cs="Courier New"/>
+          <w:sz w:val="18"/>
+          <w:szCs w:val="18"/>
+        </w:rPr>
+        <w:t>att</w:t>
       </w:r>
       <w:proofErr w:type="spellEnd"/>
       <w:r>
@@ -452,7 +477,7 @@
           <w:sz w:val="18"/>
           <w:szCs w:val="18"/>
         </w:rPr>
-        <w:t>`/</w:t>
+        <w:t>/</w:t>
       </w:r>
       <w:proofErr w:type="spellStart"/>
       <w:r>
@@ -461,7 +486,7 @@
           <w:sz w:val="18"/>
           <w:szCs w:val="18"/>
         </w:rPr>
-        <w:t>core`pwd</w:t>
+        <w:t>nobackup</w:t>
       </w:r>
       <w:proofErr w:type="spellEnd"/>
       <w:r>
@@ -470,7 +495,25 @@
           <w:sz w:val="18"/>
           <w:szCs w:val="18"/>
         </w:rPr>
-        <w:t>`/nepac</w:t>
+        <w:t>/</w:t>
+      </w:r>
+      <w:proofErr w:type="spellStart"/>
+      <w:r>
+        <w:rPr>
+          <w:rFonts w:ascii="Courier New" w:hAnsi="Courier New" w:cs="Courier New"/>
+          <w:sz w:val="18"/>
+          <w:szCs w:val="18"/>
+        </w:rPr>
+        <w:t>iluser</w:t>
+      </w:r>
+      <w:proofErr w:type="spellEnd"/>
+      <w:r>
+        <w:rPr>
+          <w:rFonts w:ascii="Courier New" w:hAnsi="Courier New" w:cs="Courier New"/>
+          <w:sz w:val="18"/>
+          <w:szCs w:val="18"/>
+        </w:rPr>
+        <w:t>/containers/ilab-nepac-2.0.0.sif</w:t>
       </w:r>
     </w:p>
     <w:p>
@@ -480,6 +523,87 @@
           <w:ilvl w:val="1"/>
           <w:numId w:val="2"/>
         </w:numPr>
+      </w:pPr>
+      <w:r>
+        <w:rPr>
+          <w:rFonts w:ascii="Courier New" w:hAnsi="Courier New" w:cs="Courier New"/>
+          <w:sz w:val="18"/>
+          <w:szCs w:val="18"/>
+        </w:rPr>
+        <w:t xml:space="preserve"> </w:t>
+      </w:r>
+      <w:r>
+        <w:rPr>
+          <w:rFonts w:ascii="Courier New" w:hAnsi="Courier New" w:cs="Courier New"/>
+          <w:sz w:val="18"/>
+          <w:szCs w:val="18"/>
+        </w:rPr>
+        <w:t>export PYTHONPATH=`</w:t>
+      </w:r>
+      <w:proofErr w:type="spellStart"/>
+      <w:r>
+        <w:rPr>
+          <w:rFonts w:ascii="Courier New" w:hAnsi="Courier New" w:cs="Courier New"/>
+          <w:sz w:val="18"/>
+          <w:szCs w:val="18"/>
+        </w:rPr>
+        <w:t>pwd</w:t>
+      </w:r>
+      <w:proofErr w:type="spellEnd"/>
+      <w:proofErr w:type="gramStart"/>
+      <w:r>
+        <w:rPr>
+          <w:rFonts w:ascii="Courier New" w:hAnsi="Courier New" w:cs="Courier New"/>
+          <w:sz w:val="18"/>
+          <w:szCs w:val="18"/>
+        </w:rPr>
+        <w:t>`:`</w:t>
+      </w:r>
+      <w:proofErr w:type="spellStart"/>
+      <w:proofErr w:type="gramEnd"/>
+      <w:r>
+        <w:rPr>
+          <w:rFonts w:ascii="Courier New" w:hAnsi="Courier New" w:cs="Courier New"/>
+          <w:sz w:val="18"/>
+          <w:szCs w:val="18"/>
+        </w:rPr>
+        <w:t>pwd</w:t>
+      </w:r>
+      <w:proofErr w:type="spellEnd"/>
+      <w:r>
+        <w:rPr>
+          <w:rFonts w:ascii="Courier New" w:hAnsi="Courier New" w:cs="Courier New"/>
+          <w:sz w:val="18"/>
+          <w:szCs w:val="18"/>
+        </w:rPr>
+        <w:t>`/</w:t>
+      </w:r>
+      <w:proofErr w:type="spellStart"/>
+      <w:r>
+        <w:rPr>
+          <w:rFonts w:ascii="Courier New" w:hAnsi="Courier New" w:cs="Courier New"/>
+          <w:sz w:val="18"/>
+          <w:szCs w:val="18"/>
+        </w:rPr>
+        <w:t>core`pwd</w:t>
+      </w:r>
+      <w:proofErr w:type="spellEnd"/>
+      <w:r>
+        <w:rPr>
+          <w:rFonts w:ascii="Courier New" w:hAnsi="Courier New" w:cs="Courier New"/>
+          <w:sz w:val="18"/>
+          <w:szCs w:val="18"/>
+        </w:rPr>
+        <w:t>`/nepac</w:t>
+      </w:r>
+    </w:p>
+    <w:p>
+      <w:pPr>
+        <w:pStyle w:val="BodyA"/>
+        <w:numPr>
+          <w:ilvl w:val="1"/>
+          <w:numId w:val="2"/>
+        </w:numPr>
         <w:rPr>
           <w:sz w:val="18"/>
           <w:szCs w:val="18"/>
@@ -584,28 +708,12 @@
           <w:szCs w:val="28"/>
         </w:rPr>
       </w:pPr>
-      <w:proofErr w:type="spellStart"/>
       <w:r>
         <w:rPr>
           <w:sz w:val="28"/>
           <w:szCs w:val="28"/>
         </w:rPr>
-        <w:t>C</w:t>
-      </w:r>
-      <w:r>
-        <w:rPr>
-          <w:sz w:val="28"/>
-          <w:szCs w:val="28"/>
-        </w:rPr>
-        <w:t>omma</w:t>
-      </w:r>
-      <w:proofErr w:type="spellEnd"/>
-      <w:r>
-        <w:rPr>
-          <w:sz w:val="28"/>
-          <w:szCs w:val="28"/>
-        </w:rPr>
-        <w:t>nd to invoke container and run application.</w:t>
+        <w:t>Command to invoke container and run application.</w:t>
       </w:r>
     </w:p>
     <w:p>
@@ -753,9 +861,9 @@
           <w:sz w:val="16"/>
           <w:szCs w:val="16"/>
         </w:rPr>
-        <w:t>time singularity run -B /</w:t>
-      </w:r>
-      <w:proofErr w:type="spellStart"/>
+        <w:t xml:space="preserve">time singularity </w:t>
+      </w:r>
+      <w:proofErr w:type="gramStart"/>
       <w:r>
         <w:rPr>
           <w:rFonts w:ascii="Courier New" w:hAnsi="Courier New" w:cs="Courier New"/>
@@ -763,9 +871,9 @@
           <w:sz w:val="16"/>
           <w:szCs w:val="16"/>
         </w:rPr>
-        <w:t>att</w:t>
-      </w:r>
-      <w:proofErr w:type="spellEnd"/>
+        <w:t>run -B</w:t>
+      </w:r>
+      <w:proofErr w:type="gramEnd"/>
       <w:r>
         <w:rPr>
           <w:rFonts w:ascii="Courier New" w:hAnsi="Courier New" w:cs="Courier New"/>
@@ -793,7 +901,7 @@
           <w:sz w:val="16"/>
           <w:szCs w:val="16"/>
         </w:rPr>
-        <w:t>/</w:t>
+        <w:t xml:space="preserve"> /</w:t>
       </w:r>
       <w:proofErr w:type="spellStart"/>
       <w:r>
@@ -803,7 +911,7 @@
           <w:sz w:val="16"/>
           <w:szCs w:val="16"/>
         </w:rPr>
-        <w:t>nobackup</w:t>
+        <w:t>att</w:t>
       </w:r>
       <w:proofErr w:type="spellEnd"/>
       <w:r>
@@ -823,7 +931,7 @@
           <w:sz w:val="16"/>
           <w:szCs w:val="16"/>
         </w:rPr>
-        <w:t>iluser</w:t>
+        <w:t>nobackup</w:t>
       </w:r>
       <w:proofErr w:type="spellEnd"/>
       <w:r>
@@ -833,7 +941,7 @@
           <w:sz w:val="16"/>
           <w:szCs w:val="16"/>
         </w:rPr>
-        <w:t>/containers/ilab-nepac-2.0.0.sif python nepac/view/NepacCommandLineView.py -f nepac/model/tests/nepacInputOne.csv -</w:t>
+        <w:t>/</w:t>
       </w:r>
       <w:proofErr w:type="spellStart"/>
       <w:r>
@@ -843,7 +951,7 @@
           <w:sz w:val="16"/>
           <w:szCs w:val="16"/>
         </w:rPr>
-        <w:t>md_file</w:t>
+        <w:t>iluser</w:t>
       </w:r>
       <w:proofErr w:type="spellEnd"/>
       <w:r>
@@ -853,7 +961,7 @@
           <w:sz w:val="16"/>
           <w:szCs w:val="16"/>
         </w:rPr>
-        <w:t xml:space="preserve"> nepac/model/tests/nepacTestSampleInputOne.txt</w:t>
+        <w:t>/containers/ilab-nepac-2.0.0.sif python nepac/view/</w:t>
       </w:r>
       <w:r>
         <w:rPr>
@@ -862,7 +970,25 @@
           <w:sz w:val="16"/>
           <w:szCs w:val="16"/>
         </w:rPr>
-        <w:t xml:space="preserve"> --celery</w:t>
+        <w:t>NepacProcessGUI.py</w:t>
+      </w:r>
+    </w:p>
+    <w:p>
+      <w:pPr>
+        <w:pStyle w:val="BodyA"/>
+        <w:numPr>
+          <w:ilvl w:val="2"/>
+          <w:numId w:val="3"/>
+        </w:numPr>
+      </w:pPr>
+      <w:r>
+        <w:rPr>
+          <w:rFonts w:ascii="Courier New" w:hAnsi="Courier New" w:cs="Courier New"/>
+          <w:color w:val="000000" w:themeColor="text1"/>
+          <w:sz w:val="16"/>
+          <w:szCs w:val="16"/>
+        </w:rPr>
+        <w:t>Input dataset: nepac/model/tests/nepacInputTwo.csv</w:t>
       </w:r>
     </w:p>
     <w:p>
@@ -898,16 +1024,9 @@
     <w:p>
       <w:pPr>
         <w:pStyle w:val="BodyA"/>
-        <w:numPr>
-          <w:ilvl w:val="1"/>
-          <w:numId w:val="3"/>
-        </w:numPr>
-      </w:pPr>
-      <w:r>
-        <w:t xml:space="preserve"> </w:t>
-      </w:r>
-      <w:r>
-        <w:t>There will be a lot of terminal output.</w:t>
+      </w:pPr>
+      <w:r>
+        <w:t>For test 2.1:</w:t>
       </w:r>
     </w:p>
     <w:p>
@@ -919,6 +1038,21 @@
         </w:numPr>
       </w:pPr>
       <w:r>
+        <w:t xml:space="preserve"> </w:t>
+      </w:r>
+      <w:r>
+        <w:t>There will be a lot of terminal output.</w:t>
+      </w:r>
+    </w:p>
+    <w:p>
+      <w:pPr>
+        <w:pStyle w:val="BodyA"/>
+        <w:numPr>
+          <w:ilvl w:val="1"/>
+          <w:numId w:val="3"/>
+        </w:numPr>
+      </w:pPr>
+      <w:r>
         <w:t xml:space="preserve"> In </w:t>
       </w:r>
       <w:r>
@@ -950,6 +1084,186 @@
       <w:proofErr w:type="gramEnd"/>
       <w:r>
         <w:t xml:space="preserve"> ‘MODIS-Aqua-Rrs_531’</w:t>
+      </w:r>
+    </w:p>
+    <w:p>
+      <w:pPr>
+        <w:pStyle w:val="BodyA"/>
+      </w:pPr>
+      <w:r>
+        <w:t>For test 2.2:</w:t>
+      </w:r>
+    </w:p>
+    <w:p>
+      <w:pPr>
+        <w:pStyle w:val="BodyA"/>
+        <w:numPr>
+          <w:ilvl w:val="1"/>
+          <w:numId w:val="3"/>
+        </w:numPr>
+      </w:pPr>
+      <w:r>
+        <w:t xml:space="preserve"> A GUI will pop open in two windows. </w:t>
+      </w:r>
+    </w:p>
+    <w:p>
+      <w:pPr>
+        <w:pStyle w:val="BodyA"/>
+        <w:numPr>
+          <w:ilvl w:val="2"/>
+          <w:numId w:val="3"/>
+        </w:numPr>
+      </w:pPr>
+      <w:r>
+        <w:t>The first window will be the main view.</w:t>
+      </w:r>
+    </w:p>
+    <w:p>
+      <w:pPr>
+        <w:pStyle w:val="BodyA"/>
+        <w:numPr>
+          <w:ilvl w:val="2"/>
+          <w:numId w:val="3"/>
+        </w:numPr>
+      </w:pPr>
+      <w:r>
+        <w:t xml:space="preserve"> Select the input CSV through the button to choose input file.</w:t>
+      </w:r>
+    </w:p>
+    <w:p>
+      <w:pPr>
+        <w:pStyle w:val="BodyA"/>
+        <w:numPr>
+          <w:ilvl w:val="2"/>
+          <w:numId w:val="3"/>
+        </w:numPr>
+      </w:pPr>
+      <w:r>
+        <w:t xml:space="preserve"> Select which </w:t>
+      </w:r>
+      <w:proofErr w:type="spellStart"/>
+      <w:r>
+        <w:t>subdatasets</w:t>
+      </w:r>
+      <w:proofErr w:type="spellEnd"/>
+      <w:r>
+        <w:t xml:space="preserve"> you want.</w:t>
+      </w:r>
+    </w:p>
+    <w:p>
+      <w:pPr>
+        <w:pStyle w:val="BodyA"/>
+        <w:numPr>
+          <w:ilvl w:val="2"/>
+          <w:numId w:val="3"/>
+        </w:numPr>
+      </w:pPr>
+      <w:r>
+        <w:t xml:space="preserve"> Select the desired output directory.</w:t>
+      </w:r>
+    </w:p>
+    <w:p>
+      <w:pPr>
+        <w:pStyle w:val="BodyA"/>
+        <w:numPr>
+          <w:ilvl w:val="2"/>
+          <w:numId w:val="3"/>
+        </w:numPr>
+      </w:pPr>
+      <w:r>
+        <w:t xml:space="preserve"> Select no-data and errored-data value.</w:t>
+      </w:r>
+    </w:p>
+    <w:p>
+      <w:pPr>
+        <w:pStyle w:val="BodyA"/>
+        <w:numPr>
+          <w:ilvl w:val="2"/>
+          <w:numId w:val="3"/>
+        </w:numPr>
+      </w:pPr>
+      <w:r>
+        <w:t xml:space="preserve"> Submit job through the bottom button.</w:t>
+      </w:r>
+    </w:p>
+    <w:p>
+      <w:pPr>
+        <w:pStyle w:val="BodyA"/>
+        <w:numPr>
+          <w:ilvl w:val="1"/>
+          <w:numId w:val="3"/>
+        </w:numPr>
+      </w:pPr>
+      <w:r>
+        <w:t xml:space="preserve"> The second window shows the STDOUT of the process. This shows:</w:t>
+      </w:r>
+    </w:p>
+    <w:p>
+      <w:pPr>
+        <w:pStyle w:val="BodyA"/>
+        <w:numPr>
+          <w:ilvl w:val="2"/>
+          <w:numId w:val="3"/>
+        </w:numPr>
+      </w:pPr>
+      <w:r>
+        <w:t xml:space="preserve"> </w:t>
+      </w:r>
+      <w:proofErr w:type="spellStart"/>
+      <w:r>
+        <w:t>Subdatasets</w:t>
+      </w:r>
+      <w:proofErr w:type="spellEnd"/>
+      <w:r>
+        <w:t xml:space="preserve"> selected.</w:t>
+      </w:r>
+    </w:p>
+    <w:p>
+      <w:pPr>
+        <w:pStyle w:val="BodyA"/>
+        <w:numPr>
+          <w:ilvl w:val="2"/>
+          <w:numId w:val="3"/>
+        </w:numPr>
+      </w:pPr>
+      <w:r>
+        <w:t xml:space="preserve"> Path to input file</w:t>
+      </w:r>
+    </w:p>
+    <w:p>
+      <w:pPr>
+        <w:pStyle w:val="BodyA"/>
+        <w:numPr>
+          <w:ilvl w:val="2"/>
+          <w:numId w:val="3"/>
+        </w:numPr>
+      </w:pPr>
+      <w:r>
+        <w:t xml:space="preserve"> Path to output file</w:t>
+      </w:r>
+    </w:p>
+    <w:p>
+      <w:pPr>
+        <w:pStyle w:val="BodyA"/>
+        <w:numPr>
+          <w:ilvl w:val="2"/>
+          <w:numId w:val="3"/>
+        </w:numPr>
+      </w:pPr>
+      <w:r>
+        <w:t xml:space="preserve"> No-data values</w:t>
+      </w:r>
+    </w:p>
+    <w:p>
+      <w:pPr>
+        <w:pStyle w:val="BodyA"/>
+        <w:numPr>
+          <w:ilvl w:val="2"/>
+          <w:numId w:val="3"/>
+        </w:numPr>
+      </w:pPr>
+      <w:r>
+        <w:t xml:space="preserve"> Errored-data value</w:t>
       </w:r>
     </w:p>
     <w:sectPr>
@@ -1053,6 +1367,119 @@
     <w:numStyleLink w:val="Numbered"/>
   </w:abstractNum>
   <w:abstractNum w:abstractNumId="1" w15:restartNumberingAfterBreak="0">
+    <w:nsid w:val="52432C79"/>
+    <w:multiLevelType w:val="multilevel"/>
+    <w:tmpl w:val="C12A2048"/>
+    <w:lvl w:ilvl="0">
+      <w:start w:val="3"/>
+      <w:numFmt w:val="decimal"/>
+      <w:lvlText w:val="%1"/>
+      <w:lvlJc w:val="left"/>
+      <w:pPr>
+        <w:ind w:left="360" w:hanging="360"/>
+      </w:pPr>
+      <w:rPr>
+        <w:rFonts w:hint="default"/>
+      </w:rPr>
+    </w:lvl>
+    <w:lvl w:ilvl="1">
+      <w:start w:val="3"/>
+      <w:numFmt w:val="decimal"/>
+      <w:lvlText w:val="%1.%2"/>
+      <w:lvlJc w:val="left"/>
+      <w:pPr>
+        <w:ind w:left="1160" w:hanging="360"/>
+      </w:pPr>
+      <w:rPr>
+        <w:rFonts w:hint="default"/>
+      </w:rPr>
+    </w:lvl>
+    <w:lvl w:ilvl="2">
+      <w:start w:val="1"/>
+      <w:numFmt w:val="decimal"/>
+      <w:lvlText w:val="%1.%2.%3"/>
+      <w:lvlJc w:val="left"/>
+      <w:pPr>
+        <w:ind w:left="2320" w:hanging="720"/>
+      </w:pPr>
+      <w:rPr>
+        <w:rFonts w:hint="default"/>
+      </w:rPr>
+    </w:lvl>
+    <w:lvl w:ilvl="3">
+      <w:start w:val="1"/>
+      <w:numFmt w:val="decimal"/>
+      <w:lvlText w:val="%1.%2.%3.%4"/>
+      <w:lvlJc w:val="left"/>
+      <w:pPr>
+        <w:ind w:left="3120" w:hanging="720"/>
+      </w:pPr>
+      <w:rPr>
+        <w:rFonts w:hint="default"/>
+      </w:rPr>
+    </w:lvl>
+    <w:lvl w:ilvl="4">
+      <w:start w:val="1"/>
+      <w:numFmt w:val="decimal"/>
+      <w:lvlText w:val="%1.%2.%3.%4.%5"/>
+      <w:lvlJc w:val="left"/>
+      <w:pPr>
+        <w:ind w:left="4280" w:hanging="1080"/>
+      </w:pPr>
+      <w:rPr>
+        <w:rFonts w:hint="default"/>
+      </w:rPr>
+    </w:lvl>
+    <w:lvl w:ilvl="5">
+      <w:start w:val="1"/>
+      <w:numFmt w:val="decimal"/>
+      <w:lvlText w:val="%1.%2.%3.%4.%5.%6"/>
+      <w:lvlJc w:val="left"/>
+      <w:pPr>
+        <w:ind w:left="5080" w:hanging="1080"/>
+      </w:pPr>
+      <w:rPr>
+        <w:rFonts w:hint="default"/>
+      </w:rPr>
+    </w:lvl>
+    <w:lvl w:ilvl="6">
+      <w:start w:val="1"/>
+      <w:numFmt w:val="decimal"/>
+      <w:lvlText w:val="%1.%2.%3.%4.%5.%6.%7"/>
+      <w:lvlJc w:val="left"/>
+      <w:pPr>
+        <w:ind w:left="6240" w:hanging="1440"/>
+      </w:pPr>
+      <w:rPr>
+        <w:rFonts w:hint="default"/>
+      </w:rPr>
+    </w:lvl>
+    <w:lvl w:ilvl="7">
+      <w:start w:val="1"/>
+      <w:numFmt w:val="decimal"/>
+      <w:lvlText w:val="%1.%2.%3.%4.%5.%6.%7.%8"/>
+      <w:lvlJc w:val="left"/>
+      <w:pPr>
+        <w:ind w:left="7040" w:hanging="1440"/>
+      </w:pPr>
+      <w:rPr>
+        <w:rFonts w:hint="default"/>
+      </w:rPr>
+    </w:lvl>
+    <w:lvl w:ilvl="8">
+      <w:start w:val="1"/>
+      <w:numFmt w:val="decimal"/>
+      <w:lvlText w:val="%1.%2.%3.%4.%5.%6.%7.%8.%9"/>
+      <w:lvlJc w:val="left"/>
+      <w:pPr>
+        <w:ind w:left="8200" w:hanging="1800"/>
+      </w:pPr>
+      <w:rPr>
+        <w:rFonts w:hint="default"/>
+      </w:rPr>
+    </w:lvl>
+  </w:abstractNum>
+  <w:abstractNum w:abstractNumId="2" w15:restartNumberingAfterBreak="0">
     <w:nsid w:val="6AA46EBA"/>
     <w:multiLevelType w:val="multilevel"/>
     <w:tmpl w:val="E4DEA01C"/>
@@ -1294,7 +1721,7 @@
     </w:lvl>
   </w:abstractNum>
   <w:num w:numId="1">
-    <w:abstractNumId w:val="1"/>
+    <w:abstractNumId w:val="2"/>
   </w:num>
   <w:num w:numId="2">
     <w:abstractNumId w:val="0"/>
@@ -1554,6 +1981,9 @@
         </w:rPr>
       </w:lvl>
     </w:lvlOverride>
+  </w:num>
+  <w:num w:numId="4">
+    <w:abstractNumId w:val="1"/>
   </w:num>
 </w:numbering>
 </file>

</xml_diff>

<commit_message>
Updated ATD and fixed naming problem in test file.
</commit_message>
<xml_diff>
--- a/model/tests/Application Test Template Nepac.docx
+++ b/model/tests/Application Test Template Nepac.docx
@@ -137,23 +137,13 @@
         </w:rPr>
         <w:t xml:space="preserve"> </w:t>
       </w:r>
-      <w:proofErr w:type="gramStart"/>
       <w:r>
         <w:rPr>
           <w:rFonts w:asciiTheme="minorHAnsi" w:hAnsiTheme="minorHAnsi" w:cs="Courier New"/>
           <w:sz w:val="18"/>
           <w:szCs w:val="18"/>
         </w:rPr>
-        <w:t>git</w:t>
-      </w:r>
-      <w:proofErr w:type="gramEnd"/>
-      <w:r>
-        <w:rPr>
-          <w:rFonts w:asciiTheme="minorHAnsi" w:hAnsiTheme="minorHAnsi" w:cs="Courier New"/>
-          <w:sz w:val="18"/>
-          <w:szCs w:val="18"/>
-        </w:rPr>
-        <w:t xml:space="preserve"> clone the core and nepac repositories</w:t>
+        <w:t>git clone the core and nepac repositories</w:t>
       </w:r>
     </w:p>
     <w:p>
@@ -513,8 +503,34 @@
           <w:sz w:val="18"/>
           <w:szCs w:val="18"/>
         </w:rPr>
-        <w:t>/containers/ilab-nepac-2.0.0.sif</w:t>
-      </w:r>
+        <w:t>/containers/</w:t>
+      </w:r>
+      <w:r>
+        <w:rPr>
+          <w:rFonts w:ascii="Courier New" w:hAnsi="Courier New" w:cs="Courier New"/>
+          <w:sz w:val="18"/>
+          <w:szCs w:val="18"/>
+        </w:rPr>
+        <w:t>nepac-</w:t>
+      </w:r>
+      <w:proofErr w:type="spellStart"/>
+      <w:r>
+        <w:rPr>
+          <w:rFonts w:ascii="Courier New" w:hAnsi="Courier New" w:cs="Courier New"/>
+          <w:sz w:val="18"/>
+          <w:szCs w:val="18"/>
+        </w:rPr>
+        <w:t>dev</w:t>
+      </w:r>
+      <w:r>
+        <w:rPr>
+          <w:rFonts w:ascii="Courier New" w:hAnsi="Courier New" w:cs="Courier New"/>
+          <w:sz w:val="18"/>
+          <w:szCs w:val="18"/>
+        </w:rPr>
+        <w:t>.sif</w:t>
+      </w:r>
+      <w:proofErr w:type="spellEnd"/>
     </w:p>
     <w:p>
       <w:pPr>
@@ -653,7 +669,7 @@
           <w:sz w:val="18"/>
           <w:szCs w:val="18"/>
         </w:rPr>
-        <w:t xml:space="preserve">-o </w:t>
+        <w:t>-</w:t>
       </w:r>
       <w:proofErr w:type="gramStart"/>
       <w:r>
@@ -663,10 +679,19 @@
           <w:sz w:val="18"/>
           <w:szCs w:val="18"/>
         </w:rPr>
-        <w:t>‘./</w:t>
+        <w:t>o .</w:t>
+      </w:r>
+      <w:proofErr w:type="gramEnd"/>
+      <w:r>
+        <w:rPr>
+          <w:rFonts w:ascii="Courier New" w:hAnsi="Courier New" w:cs="Courier New"/>
+          <w:color w:val="000000" w:themeColor="text1"/>
+          <w:sz w:val="18"/>
+          <w:szCs w:val="18"/>
+        </w:rPr>
+        <w:t>/</w:t>
       </w:r>
       <w:proofErr w:type="spellStart"/>
-      <w:proofErr w:type="gramEnd"/>
       <w:r>
         <w:rPr>
           <w:rFonts w:ascii="Courier New" w:hAnsi="Courier New" w:cs="Courier New"/>
@@ -684,7 +709,7 @@
           <w:sz w:val="18"/>
           <w:szCs w:val="18"/>
         </w:rPr>
-        <w:t xml:space="preserve">’ </w:t>
+        <w:t xml:space="preserve"> </w:t>
       </w:r>
       <w:r>
         <w:rPr>
@@ -814,7 +839,36 @@
           <w:sz w:val="16"/>
           <w:szCs w:val="16"/>
         </w:rPr>
-        <w:t>/containers/ilab-nepac-2.0.0.sif python nepac/view/NepacCommandLineView.py -f nepac/model/tests/nepacInputOne.csv -</w:t>
+        <w:t>/containers/nepac-</w:t>
+      </w:r>
+      <w:proofErr w:type="spellStart"/>
+      <w:r>
+        <w:rPr>
+          <w:rFonts w:ascii="Courier New" w:hAnsi="Courier New" w:cs="Courier New"/>
+          <w:color w:val="000000" w:themeColor="text1"/>
+          <w:sz w:val="16"/>
+          <w:szCs w:val="16"/>
+        </w:rPr>
+        <w:t>dev</w:t>
+      </w:r>
+      <w:r>
+        <w:rPr>
+          <w:rFonts w:ascii="Courier New" w:hAnsi="Courier New" w:cs="Courier New"/>
+          <w:color w:val="000000" w:themeColor="text1"/>
+          <w:sz w:val="16"/>
+          <w:szCs w:val="16"/>
+        </w:rPr>
+        <w:t>.sif</w:t>
+      </w:r>
+      <w:proofErr w:type="spellEnd"/>
+      <w:r>
+        <w:rPr>
+          <w:rFonts w:ascii="Courier New" w:hAnsi="Courier New" w:cs="Courier New"/>
+          <w:color w:val="000000" w:themeColor="text1"/>
+          <w:sz w:val="16"/>
+          <w:szCs w:val="16"/>
+        </w:rPr>
+        <w:t xml:space="preserve"> python nepac/view/NepacCommandLineView.py -f nepac/model/tests/nepacInputOne.csv -</w:t>
       </w:r>
       <w:proofErr w:type="spellStart"/>
       <w:r>
@@ -961,7 +1015,36 @@
           <w:sz w:val="16"/>
           <w:szCs w:val="16"/>
         </w:rPr>
-        <w:t>/containers/ilab-nepac-2.0.0.sif python nepac/view/</w:t>
+        <w:t>/containers/nepac-</w:t>
+      </w:r>
+      <w:proofErr w:type="spellStart"/>
+      <w:r>
+        <w:rPr>
+          <w:rFonts w:ascii="Courier New" w:hAnsi="Courier New" w:cs="Courier New"/>
+          <w:color w:val="000000" w:themeColor="text1"/>
+          <w:sz w:val="16"/>
+          <w:szCs w:val="16"/>
+        </w:rPr>
+        <w:t>dev</w:t>
+      </w:r>
+      <w:r>
+        <w:rPr>
+          <w:rFonts w:ascii="Courier New" w:hAnsi="Courier New" w:cs="Courier New"/>
+          <w:color w:val="000000" w:themeColor="text1"/>
+          <w:sz w:val="16"/>
+          <w:szCs w:val="16"/>
+        </w:rPr>
+        <w:t>.sif</w:t>
+      </w:r>
+      <w:proofErr w:type="spellEnd"/>
+      <w:r>
+        <w:rPr>
+          <w:rFonts w:ascii="Courier New" w:hAnsi="Courier New" w:cs="Courier New"/>
+          <w:color w:val="000000" w:themeColor="text1"/>
+          <w:sz w:val="16"/>
+          <w:szCs w:val="16"/>
+        </w:rPr>
+        <w:t xml:space="preserve"> python nepac/view/</w:t>
       </w:r>
       <w:r>
         <w:rPr>

</xml_diff>